<commit_message>
Se agregan los scripts 0165/0166 a la clase Tests_AdmInstituciones
</commit_message>
<xml_diff>
--- a/Evidencia/DEC_0163.docx
+++ b/Evidencia/DEC_0163.docx
@@ -243,26 +243,26 @@
           <w:b w:val="false"/>
           <w:sz w:val="28"/>
         </w:rPr>
-        <w:t>Click a Icono de Busqueda</w:t>
-      </w:r>
-    </w:p>
-    <w:p/>
-    <w:p>
-      <w:pPr>
-        <w:jc w:val="center"/>
-      </w:pPr>
-      <w:r/>
-      <w:r>
-        <w:br/>
-        <w:drawing>
-          <wp:inline distT="0" distR="0" distB="0" distL="0">
-            <wp:extent cx="5080000" cy="5080000"/>
-            <wp:docPr id="4" name="Drawing 4" descr="C:\Users\estef\eclipse-workspace\Dec5\screenshots\DEC_0163-Captura-Click_a_Icono_de_Busqueda.jpg"/>
-            <a:graphic xmlns:a="http://schemas.openxmlformats.org/drawingml/2006/main">
-              <a:graphicData uri="http://schemas.openxmlformats.org/drawingml/2006/picture">
-                <pic:pic xmlns:pic="http://schemas.openxmlformats.org/drawingml/2006/picture">
-                  <pic:nvPicPr>
-                    <pic:cNvPr id="0" name="Picture 4" descr="C:\Users\estef\eclipse-workspace\Dec5\screenshots\DEC_0163-Captura-Click_a_Icono_de_Busqueda.jpg"/>
+        <w:t>Click a Nueva Aplicación</w:t>
+      </w:r>
+    </w:p>
+    <w:p/>
+    <w:p>
+      <w:pPr>
+        <w:jc w:val="center"/>
+      </w:pPr>
+      <w:r/>
+      <w:r>
+        <w:br/>
+        <w:drawing>
+          <wp:inline distT="0" distR="0" distB="0" distL="0">
+            <wp:extent cx="5080000" cy="5080000"/>
+            <wp:docPr id="4" name="Drawing 4" descr="C:\Users\estef\eclipse-workspace\Dec5\screenshots\DEC_0163-Captura-Click_a_Nueva_Aplicación.jpg"/>
+            <a:graphic xmlns:a="http://schemas.openxmlformats.org/drawingml/2006/main">
+              <a:graphicData uri="http://schemas.openxmlformats.org/drawingml/2006/picture">
+                <pic:pic xmlns:pic="http://schemas.openxmlformats.org/drawingml/2006/picture">
+                  <pic:nvPicPr>
+                    <pic:cNvPr id="0" name="Picture 4" descr="C:\Users\estef\eclipse-workspace\Dec5\screenshots\DEC_0163-Captura-Click_a_Nueva_Aplicación.jpg"/>
                     <pic:cNvPicPr>
                       <a:picLocks noChangeAspect="true"/>
                     </pic:cNvPicPr>

</xml_diff>